<commit_message>
updated version of the report
</commit_message>
<xml_diff>
--- a/David/Project 1 David Jangdal.docx
+++ b/David/Project 1 David Jangdal.docx
@@ -61,270 +61,347 @@
         <w:rPr>
           <w:lang w:val="en-US"/>
         </w:rPr>
-        <w:t xml:space="preserve">is the task of finding the shortest way between all the nodes on a graph and end on the same node as you started. The story comes from a salesman trying to </w:t>
-      </w:r>
-      <w:proofErr w:type="spellStart"/>
-      <w:r>
-        <w:rPr>
-          <w:lang w:val="en-US"/>
-        </w:rPr>
-        <w:t>visist</w:t>
-      </w:r>
-      <w:proofErr w:type="spellEnd"/>
-      <w:r>
-        <w:rPr>
-          <w:lang w:val="en-US"/>
-        </w:rPr>
-        <w:t xml:space="preserve"> every city and come back with shortest road.</w:t>
-      </w:r>
-    </w:p>
-    <w:p>
-      <w:pPr>
-        <w:rPr>
-          <w:lang w:val="en-US"/>
-        </w:rPr>
-      </w:pPr>
-    </w:p>
-    <w:p>
-      <w:pPr>
-        <w:rPr>
-          <w:lang w:val="en-US"/>
-        </w:rPr>
-      </w:pPr>
-      <w:r>
-        <w:rPr>
-          <w:lang w:val="en-US"/>
-        </w:rPr>
-        <w:t>First used random, then shortest.</w:t>
-      </w:r>
-    </w:p>
-    <w:p>
-      <w:pPr>
-        <w:rPr>
-          <w:lang w:val="en-US"/>
-        </w:rPr>
-      </w:pPr>
-      <w:r>
-        <w:rPr>
-          <w:lang w:val="en-US"/>
-        </w:rPr>
-        <w:t>How they performed</w:t>
-      </w:r>
-    </w:p>
-    <w:p>
-      <w:pPr>
-        <w:rPr>
-          <w:lang w:val="en-US"/>
-        </w:rPr>
-      </w:pPr>
-      <w:r>
-        <w:rPr>
-          <w:lang w:val="en-US"/>
-        </w:rPr>
-        <w:t xml:space="preserve">Did </w:t>
-      </w:r>
-      <w:proofErr w:type="gramStart"/>
-      <w:r>
-        <w:rPr>
-          <w:lang w:val="en-US"/>
-        </w:rPr>
-        <w:t>good</w:t>
-      </w:r>
-      <w:proofErr w:type="gramEnd"/>
-      <w:r>
-        <w:rPr>
-          <w:lang w:val="en-US"/>
-        </w:rPr>
-        <w:t xml:space="preserve"> on small graphs, random with a lot of ants</w:t>
-      </w:r>
-    </w:p>
-    <w:p>
-      <w:pPr>
-        <w:rPr>
-          <w:lang w:val="en-US"/>
-        </w:rPr>
-      </w:pPr>
-    </w:p>
-    <w:p>
-      <w:pPr>
-        <w:rPr>
-          <w:lang w:val="en-US"/>
-        </w:rPr>
-      </w:pPr>
-      <w:r>
-        <w:rPr>
-          <w:lang w:val="en-US"/>
-        </w:rPr>
-        <w:t xml:space="preserve">-The </w:t>
-      </w:r>
-      <w:proofErr w:type="spellStart"/>
-      <w:r>
-        <w:rPr>
-          <w:lang w:val="en-US"/>
-        </w:rPr>
-        <w:t>algortim</w:t>
-      </w:r>
-      <w:proofErr w:type="spellEnd"/>
-      <w:r>
-        <w:rPr>
-          <w:lang w:val="en-US"/>
-        </w:rPr>
-        <w:t xml:space="preserve"> used</w:t>
-      </w:r>
-      <w:r>
-        <w:rPr>
-          <w:lang w:val="en-US"/>
-        </w:rPr>
-        <w:t>, describe AS</w:t>
-      </w:r>
-      <w:r>
-        <w:rPr>
-          <w:lang w:val="en-US"/>
-        </w:rPr>
-        <w:t>.</w:t>
-      </w:r>
-    </w:p>
-    <w:p>
-      <w:pPr>
-        <w:rPr>
-          <w:lang w:val="en-US"/>
-        </w:rPr>
-      </w:pPr>
-    </w:p>
-    <w:p>
-      <w:pPr>
-        <w:rPr>
-          <w:lang w:val="en-US"/>
-        </w:rPr>
-      </w:pPr>
-      <w:r>
-        <w:rPr>
-          <w:lang w:val="en-US"/>
-        </w:rPr>
-        <w:t>-Good way to implement because it is intuitive and easy to understand what is going on</w:t>
-      </w:r>
-    </w:p>
-    <w:p>
-      <w:pPr>
-        <w:rPr>
-          <w:lang w:val="en-US"/>
-        </w:rPr>
-      </w:pPr>
-    </w:p>
-    <w:p>
-      <w:pPr>
-        <w:rPr>
-          <w:lang w:val="en-US"/>
-        </w:rPr>
-      </w:pPr>
-      <w:r>
-        <w:rPr>
-          <w:lang w:val="en-US"/>
-        </w:rPr>
-        <w:t>-</w:t>
-      </w:r>
-      <w:proofErr w:type="gramStart"/>
-      <w:r>
-        <w:rPr>
-          <w:lang w:val="en-US"/>
-        </w:rPr>
-        <w:t>graphs</w:t>
-      </w:r>
-      <w:proofErr w:type="gramEnd"/>
-      <w:r>
-        <w:rPr>
-          <w:lang w:val="en-US"/>
-        </w:rPr>
-        <w:t xml:space="preserve"> with result</w:t>
-      </w:r>
-    </w:p>
-    <w:p>
-      <w:pPr>
-        <w:rPr>
-          <w:lang w:val="en-US"/>
-        </w:rPr>
-      </w:pPr>
-    </w:p>
-    <w:p>
-      <w:pPr>
-        <w:rPr>
-          <w:lang w:val="en-US"/>
-        </w:rPr>
-      </w:pPr>
-      <w:r>
-        <w:rPr>
-          <w:lang w:val="en-US"/>
-        </w:rPr>
-        <w:t>-</w:t>
-      </w:r>
-      <w:proofErr w:type="gramStart"/>
-      <w:r>
-        <w:rPr>
-          <w:lang w:val="en-US"/>
-        </w:rPr>
-        <w:t>why</w:t>
-      </w:r>
-      <w:proofErr w:type="gramEnd"/>
-      <w:r>
-        <w:rPr>
-          <w:lang w:val="en-US"/>
-        </w:rPr>
-        <w:t xml:space="preserve"> it doesn’t find the optimal path</w:t>
-      </w:r>
-    </w:p>
-    <w:p>
-      <w:pPr>
-        <w:rPr>
-          <w:rFonts w:ascii="Cambria" w:hAnsi="Cambria"/>
-          <w:lang w:val="en-US"/>
-        </w:rPr>
-      </w:pPr>
-    </w:p>
-    <w:p>
-      <w:pPr>
-        <w:rPr>
-          <w:rFonts w:ascii="Cambria" w:hAnsi="Cambria"/>
-          <w:lang w:val="en-US"/>
-        </w:rPr>
-      </w:pPr>
-      <w:r>
-        <w:rPr>
-          <w:rFonts w:ascii="Cambria" w:hAnsi="Cambria"/>
-          <w:lang w:val="en-US"/>
-        </w:rPr>
-        <w:t>-</w:t>
-      </w:r>
-      <w:proofErr w:type="gramStart"/>
-      <w:r>
-        <w:rPr>
-          <w:rFonts w:ascii="Cambria" w:hAnsi="Cambria"/>
-          <w:lang w:val="en-US"/>
-        </w:rPr>
-        <w:t>increase</w:t>
-      </w:r>
-      <w:proofErr w:type="gramEnd"/>
-      <w:r>
-        <w:rPr>
-          <w:rFonts w:ascii="Cambria" w:hAnsi="Cambria"/>
-          <w:lang w:val="en-US"/>
-        </w:rPr>
-        <w:t xml:space="preserve"> alpha same thing as </w:t>
-      </w:r>
-      <w:proofErr w:type="spellStart"/>
-      <w:r>
-        <w:rPr>
-          <w:rFonts w:ascii="Cambria" w:hAnsi="Cambria"/>
-          <w:lang w:val="en-US"/>
-        </w:rPr>
-        <w:t>decreace</w:t>
-      </w:r>
-      <w:proofErr w:type="spellEnd"/>
-      <w:r>
-        <w:rPr>
-          <w:rFonts w:ascii="Cambria" w:hAnsi="Cambria"/>
-          <w:lang w:val="en-US"/>
-        </w:rPr>
-        <w:t xml:space="preserve"> beta</w:t>
+        <w:t>is the task of finding the shortest way between all the nodes on a graph and end on the same node as you started. The story comes</w:t>
+      </w:r>
+      <w:r>
+        <w:rPr>
+          <w:lang w:val="en-US"/>
+        </w:rPr>
+        <w:t xml:space="preserve"> from a salesman trying to visi</w:t>
+      </w:r>
+      <w:r>
+        <w:rPr>
+          <w:lang w:val="en-US"/>
+        </w:rPr>
+        <w:t xml:space="preserve">t every city and come back </w:t>
+      </w:r>
+      <w:r>
+        <w:rPr>
+          <w:lang w:val="en-US"/>
+        </w:rPr>
+        <w:t>to the starting one by travelling the</w:t>
+      </w:r>
+      <w:r>
+        <w:rPr>
+          <w:lang w:val="en-US"/>
+        </w:rPr>
+        <w:t xml:space="preserve"> shortest road.</w:t>
+      </w:r>
+      <w:r>
+        <w:rPr>
+          <w:lang w:val="en-US"/>
+        </w:rPr>
+        <w:t xml:space="preserve"> </w:t>
+      </w:r>
+    </w:p>
+    <w:p>
+      <w:pPr>
+        <w:rPr>
+          <w:lang w:val="en-US"/>
+        </w:rPr>
+      </w:pPr>
+    </w:p>
+    <w:p>
+      <w:pPr>
+        <w:rPr>
+          <w:lang w:val="en-US"/>
+        </w:rPr>
+      </w:pPr>
+      <w:r>
+        <w:rPr>
+          <w:lang w:val="en-US"/>
+        </w:rPr>
+        <w:t>The program consists of the files Main.java Ant.java and Node.java with three classes: Node, Vertex and Ant to solve the TSP. The first attempt for a solution was a random approach. At each node, take a random vertex leading to a city that has not yet been visited. The second attempt chose the vertex with the least cost at each city. They all used random starting location and the third and final attempt was the Ant System, AS</w:t>
+      </w:r>
+    </w:p>
+    <w:p>
+      <w:pPr>
+        <w:rPr>
+          <w:lang w:val="en-US"/>
+        </w:rPr>
+      </w:pPr>
+    </w:p>
+    <w:p>
+      <w:pPr>
+        <w:rPr>
+          <w:lang w:val="en-US"/>
+        </w:rPr>
+      </w:pPr>
+      <w:r>
+        <w:rPr>
+          <w:lang w:val="en-US"/>
+        </w:rPr>
+        <w:t>Ant s</w:t>
+      </w:r>
+      <w:r>
+        <w:rPr>
+          <w:lang w:val="en-US"/>
+        </w:rPr>
+        <w:t>ystem is inspired by ants in the way that they lay pheromones where they walk</w:t>
+      </w:r>
+      <w:r>
+        <w:rPr>
+          <w:lang w:val="en-US"/>
+        </w:rPr>
+        <w:t>,</w:t>
+      </w:r>
+      <w:r>
+        <w:rPr>
+          <w:lang w:val="en-US"/>
+        </w:rPr>
+        <w:t xml:space="preserve"> and follow other paths where pheromone is present.</w:t>
+      </w:r>
+      <w:r>
+        <w:rPr>
+          <w:lang w:val="en-US"/>
+        </w:rPr>
+        <w:t xml:space="preserve"> When an ant is about to select a vertex for its next destination, the transition rule from figure 1 is used. The parameters alpha and beta can be used for tuning the probability. </w:t>
+      </w:r>
+      <w:r>
+        <w:rPr>
+          <w:lang w:val="en-US"/>
+        </w:rPr>
+        <w:t>These values need</w:t>
+      </w:r>
+      <w:r>
+        <w:rPr>
+          <w:lang w:val="en-US"/>
+        </w:rPr>
+        <w:t xml:space="preserve"> to be different depending on the size of</w:t>
+      </w:r>
+      <w:r>
+        <w:rPr>
+          <w:lang w:val="en-US"/>
+        </w:rPr>
+        <w:t xml:space="preserve"> the graph and the variation of vertex costs.</w:t>
+      </w:r>
+    </w:p>
+    <w:p>
+      <w:pPr>
+        <w:jc w:val="center"/>
+        <w:rPr>
+          <w:lang w:val="en-US"/>
+        </w:rPr>
+      </w:pPr>
+      <w:r>
+        <w:rPr>
+          <w:noProof/>
+          <w:lang w:val="en-US"/>
+        </w:rPr>
+        <w:drawing>
+          <wp:inline distT="0" distB="0" distL="0" distR="0" wp14:anchorId="7AF6F5E9" wp14:editId="4664D0BE">
+            <wp:extent cx="2400300" cy="914242"/>
+            <wp:effectExtent l="0" t="0" r="0" b="635"/>
+            <wp:docPr id="1" name="Picture 1" descr="Macintosh HD:Users:djangdal:Dropbox:KTH:Year5:USA:CSSE453 Topics in AI:Projects:Project1:git:David:transition_rule.png"/>
+            <wp:cNvGraphicFramePr>
+              <a:graphicFrameLocks xmlns:a="http://schemas.openxmlformats.org/drawingml/2006/main" noChangeAspect="1"/>
+            </wp:cNvGraphicFramePr>
+            <a:graphic xmlns:a="http://schemas.openxmlformats.org/drawingml/2006/main">
+              <a:graphicData uri="http://schemas.openxmlformats.org/drawingml/2006/picture">
+                <pic:pic xmlns:pic="http://schemas.openxmlformats.org/drawingml/2006/picture">
+                  <pic:nvPicPr>
+                    <pic:cNvPr id="0" name="Picture 1" descr="Macintosh HD:Users:djangdal:Dropbox:KTH:Year5:USA:CSSE453 Topics in AI:Projects:Project1:git:David:transition_rule.png"/>
+                    <pic:cNvPicPr>
+                      <a:picLocks noChangeAspect="1" noChangeArrowheads="1"/>
+                    </pic:cNvPicPr>
+                  </pic:nvPicPr>
+                  <pic:blipFill>
+                    <a:blip r:embed="rId8">
+                      <a:extLst>
+                        <a:ext uri="{28A0092B-C50C-407E-A947-70E740481C1C}">
+                          <a14:useLocalDpi xmlns:a14="http://schemas.microsoft.com/office/drawing/2010/main" val="0"/>
+                        </a:ext>
+                      </a:extLst>
+                    </a:blip>
+                    <a:srcRect/>
+                    <a:stretch>
+                      <a:fillRect/>
+                    </a:stretch>
+                  </pic:blipFill>
+                  <pic:spPr bwMode="auto">
+                    <a:xfrm>
+                      <a:off x="0" y="0"/>
+                      <a:ext cx="2401686" cy="914770"/>
+                    </a:xfrm>
+                    <a:prstGeom prst="rect">
+                      <a:avLst/>
+                    </a:prstGeom>
+                    <a:noFill/>
+                    <a:ln>
+                      <a:noFill/>
+                    </a:ln>
+                  </pic:spPr>
+                </pic:pic>
+              </a:graphicData>
+            </a:graphic>
+          </wp:inline>
+        </w:drawing>
+      </w:r>
+    </w:p>
+    <w:p>
+      <w:pPr>
+        <w:jc w:val="center"/>
+        <w:rPr>
+          <w:i/>
+          <w:lang w:val="en-US"/>
+        </w:rPr>
+      </w:pPr>
+      <w:r>
+        <w:rPr>
+          <w:i/>
+          <w:lang w:val="en-US"/>
+        </w:rPr>
+        <w:t xml:space="preserve">Figure 1. Transition rule to make the ant decide its next destination. </w:t>
+      </w:r>
+    </w:p>
+    <w:p>
+      <w:pPr>
+        <w:jc w:val="center"/>
+        <w:rPr>
+          <w:i/>
+          <w:lang w:val="en-US"/>
+        </w:rPr>
+      </w:pPr>
+      <w:r>
+        <w:rPr>
+          <w:i/>
+          <w:lang w:val="en-US"/>
+        </w:rPr>
+        <w:t>T is the amount of pheromone and n is the inversed distance of the vertex</w:t>
+      </w:r>
+    </w:p>
+    <w:p>
+      <w:pPr>
+        <w:rPr>
+          <w:lang w:val="en-US"/>
+        </w:rPr>
+      </w:pPr>
+    </w:p>
+    <w:p>
+      <w:pPr>
+        <w:rPr>
+          <w:lang w:val="en-US"/>
+        </w:rPr>
+      </w:pPr>
+      <w:r>
+        <w:rPr>
+          <w:lang w:val="en-US"/>
+        </w:rPr>
+        <w:t>When the ant has visited each city and got back to its origin, the path is compared to the currently best path and updates the best path if the ant’s path is better. After all the ants have completed a tour, the pheromone level on each vertex is updated and then another round starts.</w:t>
+      </w:r>
+      <w:r>
+        <w:rPr>
+          <w:lang w:val="en-US"/>
+        </w:rPr>
+        <w:t xml:space="preserve"> The pheromone level is increased if the vertex is part of the best tour </w:t>
+      </w:r>
+      <w:r>
+        <w:rPr>
+          <w:lang w:val="en-US"/>
+        </w:rPr>
+        <w:t xml:space="preserve">and for each ant that travelled on the vertex. The amount to increase depends on how well the path performed. </w:t>
+      </w:r>
+      <w:r>
+        <w:rPr>
+          <w:lang w:val="en-US"/>
+        </w:rPr>
+        <w:t xml:space="preserve"> </w:t>
+      </w:r>
+      <w:r>
+        <w:rPr>
+          <w:lang w:val="en-US"/>
+        </w:rPr>
+        <w:t xml:space="preserve"> </w:t>
+      </w:r>
+    </w:p>
+    <w:p>
+      <w:pPr>
+        <w:rPr>
+          <w:lang w:val="en-US"/>
+        </w:rPr>
+      </w:pPr>
+    </w:p>
+    <w:p>
+      <w:pPr>
+        <w:rPr>
+          <w:lang w:val="en-US"/>
+        </w:rPr>
+      </w:pPr>
+      <w:r>
+        <w:rPr>
+          <w:lang w:val="en-US"/>
+        </w:rPr>
+        <w:t xml:space="preserve">The ant system might seem complex at a first glance but is relatively easy to implement. </w:t>
+      </w:r>
+      <w:r>
+        <w:rPr>
+          <w:lang w:val="en-US"/>
+        </w:rPr>
+        <w:t>It is a bit hard to choose all the right tuning parameters, but after a few test runs one will get a feeling for the range of the values.</w:t>
+      </w:r>
+    </w:p>
+    <w:p>
+      <w:pPr>
+        <w:rPr>
+          <w:lang w:val="en-US"/>
+        </w:rPr>
+      </w:pPr>
+    </w:p>
+    <w:p>
+      <w:pPr>
+        <w:rPr>
+          <w:lang w:val="en-US"/>
+        </w:rPr>
+      </w:pPr>
+    </w:p>
+    <w:p>
+      <w:pPr>
+        <w:rPr>
+          <w:b/>
+          <w:lang w:val="en-US"/>
+        </w:rPr>
+      </w:pPr>
+      <w:r>
+        <w:rPr>
+          <w:b/>
+          <w:sz w:val="28"/>
+          <w:szCs w:val="28"/>
+          <w:lang w:val="en-US"/>
+        </w:rPr>
+        <w:t>Results</w:t>
+      </w:r>
+    </w:p>
+    <w:p>
+      <w:pPr>
+        <w:rPr>
+          <w:lang w:val="en-US"/>
+        </w:rPr>
+      </w:pPr>
+      <w:r>
+        <w:rPr>
+          <w:lang w:val="en-US"/>
+        </w:rPr>
+        <w:t>The first attempt, random, would solve all the small graphs if enough ants and rounds were used. Small graphs are up around 6 nodes. It will probably solve every graph with that condition but it is not doable on larger graphs due to the branching factor.</w:t>
+      </w:r>
+    </w:p>
+    <w:p>
+      <w:pPr>
+        <w:rPr>
+          <w:lang w:val="en-US"/>
+        </w:rPr>
+      </w:pPr>
+    </w:p>
+    <w:p>
+      <w:pPr>
+        <w:rPr>
+          <w:lang w:val="en-US"/>
+        </w:rPr>
+      </w:pPr>
+      <w:r>
+        <w:rPr>
+          <w:lang w:val="en-US"/>
+        </w:rPr>
+        <w:t>The second method, take minimal path, did not perform really well. Since it will always choose the path with lowest cost it can never change its path and therefore never improve its result from the first run. It can solve the graph if it is constructed in the right way.</w:t>
       </w:r>
     </w:p>
     <w:p>
@@ -335,40 +412,325 @@
       </w:pPr>
       <w:bookmarkStart w:id="0" w:name="_GoBack"/>
       <w:bookmarkEnd w:id="0"/>
-    </w:p>
-    <w:p>
-      <w:pPr>
-        <w:rPr>
-          <w:lang w:val="en-US"/>
-        </w:rPr>
-      </w:pPr>
-      <w:r>
-        <w:rPr>
-          <w:lang w:val="en-US"/>
-        </w:rPr>
-        <w:t>-</w:t>
-      </w:r>
-      <w:proofErr w:type="gramStart"/>
-      <w:r>
-        <w:rPr>
-          <w:lang w:val="en-US"/>
-        </w:rPr>
-        <w:t>further</w:t>
-      </w:r>
-      <w:proofErr w:type="gramEnd"/>
-      <w:r>
-        <w:rPr>
-          <w:lang w:val="en-US"/>
-        </w:rPr>
-        <w:t xml:space="preserve"> improvements</w:t>
-      </w:r>
-    </w:p>
-    <w:p>
-      <w:pPr>
-        <w:rPr>
-          <w:lang w:val="en-US"/>
-        </w:rPr>
-      </w:pPr>
+      <w:r>
+        <w:rPr>
+          <w:lang w:val="en-US"/>
+        </w:rPr>
+        <w:lastRenderedPageBreak/>
+        <w:t xml:space="preserve"> </w:t>
+      </w:r>
+    </w:p>
+    <w:p>
+      <w:pPr>
+        <w:jc w:val="center"/>
+        <w:rPr>
+          <w:lang w:val="en-US"/>
+        </w:rPr>
+      </w:pPr>
+      <w:r>
+        <w:rPr>
+          <w:noProof/>
+          <w:lang w:val="en-US"/>
+        </w:rPr>
+        <w:drawing>
+          <wp:inline distT="0" distB="0" distL="0" distR="0" wp14:anchorId="76D1BB7F" wp14:editId="6712DC5D">
+            <wp:extent cx="4775200" cy="2635250"/>
+            <wp:effectExtent l="0" t="0" r="25400" b="31750"/>
+            <wp:docPr id="3" name="Chart 3"/>
+            <wp:cNvGraphicFramePr/>
+            <a:graphic xmlns:a="http://schemas.openxmlformats.org/drawingml/2006/main">
+              <a:graphicData uri="http://schemas.openxmlformats.org/drawingml/2006/chart">
+                <c:chart xmlns:c="http://schemas.openxmlformats.org/drawingml/2006/chart" xmlns:r="http://schemas.openxmlformats.org/officeDocument/2006/relationships" r:id="rId9"/>
+              </a:graphicData>
+            </a:graphic>
+          </wp:inline>
+        </w:drawing>
+      </w:r>
+    </w:p>
+    <w:p>
+      <w:pPr>
+        <w:jc w:val="center"/>
+        <w:rPr>
+          <w:i/>
+          <w:lang w:val="en-US"/>
+        </w:rPr>
+      </w:pPr>
+      <w:r>
+        <w:rPr>
+          <w:i/>
+          <w:lang w:val="en-US"/>
+        </w:rPr>
+        <w:t>Figure 2. Results from ten test runs of AS on a ten node fully connected graph.</w:t>
+      </w:r>
+    </w:p>
+    <w:p>
+      <w:pPr>
+        <w:jc w:val="center"/>
+        <w:rPr>
+          <w:i/>
+          <w:lang w:val="en-US"/>
+        </w:rPr>
+      </w:pPr>
+      <w:r>
+        <w:rPr>
+          <w:i/>
+          <w:lang w:val="en-US"/>
+        </w:rPr>
+        <w:t>The blue line is average travelling cost minus 275, 275 being best path.</w:t>
+      </w:r>
+    </w:p>
+    <w:p>
+      <w:pPr>
+        <w:jc w:val="center"/>
+        <w:rPr>
+          <w:i/>
+          <w:lang w:val="en-US"/>
+        </w:rPr>
+      </w:pPr>
+      <w:r>
+        <w:rPr>
+          <w:i/>
+          <w:lang w:val="en-US"/>
+        </w:rPr>
+        <w:t>The red line is how many times it found the best path, out of ten times.</w:t>
+      </w:r>
+    </w:p>
+    <w:p>
+      <w:pPr>
+        <w:jc w:val="center"/>
+        <w:rPr>
+          <w:i/>
+          <w:lang w:val="en-US"/>
+        </w:rPr>
+      </w:pPr>
+      <w:r>
+        <w:rPr>
+          <w:i/>
+          <w:lang w:val="en-US"/>
+        </w:rPr>
+        <w:t>X-axis is alpha level</w:t>
+      </w:r>
+      <w:r>
+        <w:rPr>
+          <w:i/>
+          <w:lang w:val="en-US"/>
+        </w:rPr>
+        <w:t xml:space="preserve"> on transition rule</w:t>
+      </w:r>
+      <w:r>
+        <w:rPr>
+          <w:i/>
+          <w:lang w:val="en-US"/>
+        </w:rPr>
+        <w:t>.</w:t>
+      </w:r>
+    </w:p>
+    <w:p>
+      <w:pPr>
+        <w:jc w:val="center"/>
+        <w:rPr>
+          <w:i/>
+          <w:lang w:val="en-US"/>
+        </w:rPr>
+      </w:pPr>
+    </w:p>
+    <w:p>
+      <w:pPr>
+        <w:jc w:val="center"/>
+        <w:rPr>
+          <w:i/>
+          <w:lang w:val="en-US"/>
+        </w:rPr>
+      </w:pPr>
+    </w:p>
+    <w:p>
+      <w:pPr>
+        <w:rPr>
+          <w:lang w:val="en-US"/>
+        </w:rPr>
+      </w:pPr>
+      <w:r>
+        <w:rPr>
+          <w:lang w:val="en-US"/>
+        </w:rPr>
+        <w:t xml:space="preserve">Because I had single way vertex I had two </w:t>
+      </w:r>
+      <w:r>
+        <w:rPr>
+          <w:lang w:val="en-US"/>
+        </w:rPr>
+        <w:t>vertexes</w:t>
+      </w:r>
+      <w:r>
+        <w:rPr>
+          <w:lang w:val="en-US"/>
+        </w:rPr>
+        <w:t xml:space="preserve"> for each vertex</w:t>
+      </w:r>
+    </w:p>
+    <w:p>
+      <w:pPr>
+        <w:ind w:firstLine="720"/>
+        <w:rPr>
+          <w:lang w:val="en-US"/>
+        </w:rPr>
+      </w:pPr>
+      <w:r>
+        <w:rPr>
+          <w:lang w:val="en-US"/>
+        </w:rPr>
+        <w:t>For each node</w:t>
+      </w:r>
+    </w:p>
+    <w:p>
+      <w:pPr>
+        <w:ind w:left="720" w:firstLine="720"/>
+        <w:rPr>
+          <w:lang w:val="en-US"/>
+        </w:rPr>
+      </w:pPr>
+      <w:r>
+        <w:rPr>
+          <w:lang w:val="en-US"/>
+        </w:rPr>
+        <w:t>For each vertex connected to the node</w:t>
+      </w:r>
+    </w:p>
+    <w:p>
+      <w:pPr>
+        <w:ind w:left="1440" w:firstLine="720"/>
+        <w:rPr>
+          <w:lang w:val="en-US"/>
+        </w:rPr>
+      </w:pPr>
+      <w:r>
+        <w:rPr>
+          <w:lang w:val="en-US"/>
+        </w:rPr>
+        <w:t>For each ant</w:t>
+      </w:r>
+    </w:p>
+    <w:p>
+      <w:pPr>
+        <w:ind w:left="1440" w:firstLine="720"/>
+        <w:rPr>
+          <w:lang w:val="en-US"/>
+        </w:rPr>
+      </w:pPr>
+      <w:r>
+        <w:rPr>
+          <w:lang w:val="en-US"/>
+        </w:rPr>
+        <w:tab/>
+        <w:t>For each node</w:t>
+      </w:r>
+    </w:p>
+    <w:p>
+      <w:pPr>
+        <w:ind w:left="1440" w:firstLine="720"/>
+        <w:rPr>
+          <w:lang w:val="en-US"/>
+        </w:rPr>
+      </w:pPr>
+      <w:r>
+        <w:rPr>
+          <w:lang w:val="en-US"/>
+        </w:rPr>
+        <w:t>For each node</w:t>
+      </w:r>
+    </w:p>
+    <w:p>
+      <w:pPr>
+        <w:rPr>
+          <w:lang w:val="en-US"/>
+        </w:rPr>
+      </w:pPr>
+    </w:p>
+    <w:p>
+      <w:pPr>
+        <w:rPr>
+          <w:lang w:val="en-US"/>
+        </w:rPr>
+      </w:pPr>
+      <w:r>
+        <w:rPr>
+          <w:lang w:val="en-US"/>
+        </w:rPr>
+        <w:t>N * V * M * P</w:t>
+      </w:r>
+    </w:p>
+    <w:p>
+      <w:pPr>
+        <w:rPr>
+          <w:lang w:val="en-US"/>
+        </w:rPr>
+      </w:pPr>
+    </w:p>
+    <w:p>
+      <w:pPr>
+        <w:rPr>
+          <w:lang w:val="en-US"/>
+        </w:rPr>
+      </w:pPr>
+      <w:r>
+        <w:rPr>
+          <w:lang w:val="en-US"/>
+        </w:rPr>
+        <w:t>How they performed</w:t>
+      </w:r>
+    </w:p>
+    <w:p>
+      <w:pPr>
+        <w:rPr>
+          <w:lang w:val="en-US"/>
+        </w:rPr>
+      </w:pPr>
+      <w:r>
+        <w:rPr>
+          <w:lang w:val="en-US"/>
+        </w:rPr>
+        <w:t>Did good on small graphs, random with a lot of ants</w:t>
+      </w:r>
+    </w:p>
+    <w:p>
+      <w:pPr>
+        <w:rPr>
+          <w:lang w:val="en-US"/>
+        </w:rPr>
+      </w:pPr>
+    </w:p>
+    <w:p>
+      <w:pPr>
+        <w:rPr>
+          <w:lang w:val="en-US"/>
+        </w:rPr>
+      </w:pPr>
+      <w:r>
+        <w:rPr>
+          <w:lang w:val="en-US"/>
+        </w:rPr>
+        <w:t>-graphs with result</w:t>
+      </w:r>
+    </w:p>
+    <w:p>
+      <w:pPr>
+        <w:rPr>
+          <w:lang w:val="en-US"/>
+        </w:rPr>
+      </w:pPr>
+    </w:p>
+    <w:p>
+      <w:pPr>
+        <w:rPr>
+          <w:lang w:val="en-US"/>
+        </w:rPr>
+      </w:pPr>
+      <w:r>
+        <w:rPr>
+          <w:lang w:val="en-US"/>
+        </w:rPr>
+        <w:t>-why it doesn’t find the optimal path</w:t>
+      </w:r>
     </w:p>
     <w:p>
       <w:pPr>
@@ -377,37 +739,63 @@
           <w:lang w:val="en-US"/>
         </w:rPr>
       </w:pPr>
-      <w:r>
+    </w:p>
+    <w:p>
+      <w:pPr>
         <w:rPr>
           <w:rFonts w:ascii="Cambria" w:hAnsi="Cambria"/>
           <w:lang w:val="en-US"/>
         </w:rPr>
-        <w:t>-</w:t>
-      </w:r>
-      <w:proofErr w:type="gramStart"/>
+      </w:pPr>
       <w:r>
         <w:rPr>
           <w:rFonts w:ascii="Cambria" w:hAnsi="Cambria"/>
           <w:lang w:val="en-US"/>
         </w:rPr>
-        <w:t>takes</w:t>
-      </w:r>
-      <w:proofErr w:type="gramEnd"/>
-      <w:r>
+        <w:t>-increase alpha same thing as decreace beta</w:t>
+      </w:r>
+    </w:p>
+    <w:p>
+      <w:pPr>
+        <w:rPr>
+          <w:lang w:val="en-US"/>
+        </w:rPr>
+      </w:pPr>
+    </w:p>
+    <w:p>
+      <w:pPr>
+        <w:rPr>
+          <w:lang w:val="en-US"/>
+        </w:rPr>
+      </w:pPr>
+      <w:r>
+        <w:rPr>
+          <w:lang w:val="en-US"/>
+        </w:rPr>
+        <w:t>-further improvements</w:t>
+      </w:r>
+    </w:p>
+    <w:p>
+      <w:pPr>
+        <w:rPr>
+          <w:lang w:val="en-US"/>
+        </w:rPr>
+      </w:pPr>
+    </w:p>
+    <w:p>
+      <w:pPr>
         <w:rPr>
           <w:rFonts w:ascii="Cambria" w:hAnsi="Cambria"/>
           <w:lang w:val="en-US"/>
         </w:rPr>
-        <w:t xml:space="preserve"> a long time to update pheromone</w:t>
-      </w:r>
-    </w:p>
-    <w:p>
-      <w:pPr>
+      </w:pPr>
+      <w:r>
         <w:rPr>
           <w:rFonts w:ascii="Cambria" w:hAnsi="Cambria"/>
           <w:lang w:val="en-US"/>
         </w:rPr>
-      </w:pPr>
+        <w:t>-takes a long time to update pheromone</w:t>
+      </w:r>
     </w:p>
     <w:p>
       <w:pPr>
@@ -416,17 +804,40 @@
           <w:lang w:val="en-US"/>
         </w:rPr>
       </w:pPr>
-    </w:p>
-    <w:p>
-      <w:pPr>
+      <w:r>
         <w:rPr>
           <w:rFonts w:ascii="Cambria" w:hAnsi="Cambria"/>
           <w:lang w:val="en-US"/>
         </w:rPr>
+        <w:t>-ants update vertices</w:t>
+      </w:r>
+    </w:p>
+    <w:p>
+      <w:pPr>
+        <w:rPr>
+          <w:rFonts w:ascii="Cambria" w:hAnsi="Cambria"/>
+          <w:lang w:val="en-US"/>
+        </w:rPr>
+      </w:pPr>
+    </w:p>
+    <w:p>
+      <w:pPr>
+        <w:rPr>
+          <w:rFonts w:ascii="Cambria" w:hAnsi="Cambria"/>
+          <w:lang w:val="en-US"/>
+        </w:rPr>
+      </w:pPr>
+    </w:p>
+    <w:p>
+      <w:pPr>
+        <w:rPr>
+          <w:rFonts w:ascii="Cambria" w:hAnsi="Cambria"/>
+          <w:lang w:val="en-US"/>
+        </w:rPr>
       </w:pPr>
     </w:p>
     <w:sectPr>
-      <w:headerReference w:type="default" r:id="rId8"/>
+      <w:headerReference w:type="default" r:id="rId10"/>
       <w:pgSz w:w="11900" w:h="16840"/>
       <w:pgMar w:top="1440" w:right="1440" w:bottom="1440" w:left="1440" w:header="709" w:footer="709" w:gutter="0"/>
       <w:cols w:space="708"/>
@@ -1210,6 +1621,324 @@
     </w:rPr>
   </w:style>
 </w:styles>
+</file>
+
+<file path=word/charts/chart1.xml><?xml version="1.0" encoding="utf-8"?>
+<c:chartSpace xmlns:c="http://schemas.openxmlformats.org/drawingml/2006/chart" xmlns:a="http://schemas.openxmlformats.org/drawingml/2006/main" xmlns:r="http://schemas.openxmlformats.org/officeDocument/2006/relationships">
+  <c:date1904 val="0"/>
+  <c:lang val="en-US"/>
+  <c:roundedCorners val="0"/>
+  <mc:AlternateContent xmlns:mc="http://schemas.openxmlformats.org/markup-compatibility/2006">
+    <mc:Choice xmlns:c14="http://schemas.microsoft.com/office/drawing/2007/8/2/chart" Requires="c14">
+      <c14:style val="118"/>
+    </mc:Choice>
+    <mc:Fallback>
+      <c:style val="18"/>
+    </mc:Fallback>
+  </mc:AlternateContent>
+  <c:chart>
+    <c:autoTitleDeleted val="0"/>
+    <c:plotArea>
+      <c:layout>
+        <c:manualLayout>
+          <c:layoutTarget val="inner"/>
+          <c:xMode val="edge"/>
+          <c:yMode val="edge"/>
+          <c:x val="0.070246062992126"/>
+          <c:y val="0.0626506024096385"/>
+          <c:w val="0.671775213603619"/>
+          <c:h val="0.795919931695285"/>
+        </c:manualLayout>
+      </c:layout>
+      <c:lineChart>
+        <c:grouping val="standard"/>
+        <c:varyColors val="0"/>
+        <c:ser>
+          <c:idx val="0"/>
+          <c:order val="0"/>
+          <c:tx>
+            <c:v>"Average-275"</c:v>
+          </c:tx>
+          <c:marker>
+            <c:symbol val="none"/>
+          </c:marker>
+          <c:cat>
+            <c:numRef>
+              <c:f>Sheet1!$B$1:$L$1</c:f>
+              <c:numCache>
+                <c:formatCode>General</c:formatCode>
+                <c:ptCount val="11"/>
+                <c:pt idx="0">
+                  <c:v>0.1</c:v>
+                </c:pt>
+                <c:pt idx="1">
+                  <c:v>0.5</c:v>
+                </c:pt>
+                <c:pt idx="2">
+                  <c:v>1.0</c:v>
+                </c:pt>
+                <c:pt idx="3">
+                  <c:v>1.5</c:v>
+                </c:pt>
+                <c:pt idx="4">
+                  <c:v>2.0</c:v>
+                </c:pt>
+                <c:pt idx="5">
+                  <c:v>2.5</c:v>
+                </c:pt>
+                <c:pt idx="6">
+                  <c:v>3.0</c:v>
+                </c:pt>
+                <c:pt idx="7">
+                  <c:v>3.5</c:v>
+                </c:pt>
+                <c:pt idx="8">
+                  <c:v>4.0</c:v>
+                </c:pt>
+                <c:pt idx="9">
+                  <c:v>4.5</c:v>
+                </c:pt>
+                <c:pt idx="10">
+                  <c:v>5.0</c:v>
+                </c:pt>
+              </c:numCache>
+            </c:numRef>
+          </c:cat>
+          <c:val>
+            <c:numRef>
+              <c:f>Sheet1!$B$13:$L$13</c:f>
+              <c:numCache>
+                <c:formatCode>General</c:formatCode>
+                <c:ptCount val="11"/>
+                <c:pt idx="0">
+                  <c:v>1.800000000000011</c:v>
+                </c:pt>
+                <c:pt idx="1">
+                  <c:v>2.5</c:v>
+                </c:pt>
+                <c:pt idx="2">
+                  <c:v>2.5</c:v>
+                </c:pt>
+                <c:pt idx="3">
+                  <c:v>4.0</c:v>
+                </c:pt>
+                <c:pt idx="4">
+                  <c:v>5.300000000000011</c:v>
+                </c:pt>
+                <c:pt idx="5">
+                  <c:v>6.0</c:v>
+                </c:pt>
+                <c:pt idx="6">
+                  <c:v>5.800000000000011</c:v>
+                </c:pt>
+                <c:pt idx="7">
+                  <c:v>6.699999999999989</c:v>
+                </c:pt>
+                <c:pt idx="8">
+                  <c:v>7.399999999999977</c:v>
+                </c:pt>
+                <c:pt idx="9">
+                  <c:v>10.19999999999999</c:v>
+                </c:pt>
+                <c:pt idx="10">
+                  <c:v>15.80000000000001</c:v>
+                </c:pt>
+              </c:numCache>
+            </c:numRef>
+          </c:val>
+          <c:smooth val="0"/>
+        </c:ser>
+        <c:ser>
+          <c:idx val="1"/>
+          <c:order val="1"/>
+          <c:tx>
+            <c:v>"Shortest"</c:v>
+          </c:tx>
+          <c:marker>
+            <c:symbol val="none"/>
+          </c:marker>
+          <c:cat>
+            <c:numRef>
+              <c:f>Sheet1!$B$1:$L$1</c:f>
+              <c:numCache>
+                <c:formatCode>General</c:formatCode>
+                <c:ptCount val="11"/>
+                <c:pt idx="0">
+                  <c:v>0.1</c:v>
+                </c:pt>
+                <c:pt idx="1">
+                  <c:v>0.5</c:v>
+                </c:pt>
+                <c:pt idx="2">
+                  <c:v>1.0</c:v>
+                </c:pt>
+                <c:pt idx="3">
+                  <c:v>1.5</c:v>
+                </c:pt>
+                <c:pt idx="4">
+                  <c:v>2.0</c:v>
+                </c:pt>
+                <c:pt idx="5">
+                  <c:v>2.5</c:v>
+                </c:pt>
+                <c:pt idx="6">
+                  <c:v>3.0</c:v>
+                </c:pt>
+                <c:pt idx="7">
+                  <c:v>3.5</c:v>
+                </c:pt>
+                <c:pt idx="8">
+                  <c:v>4.0</c:v>
+                </c:pt>
+                <c:pt idx="9">
+                  <c:v>4.5</c:v>
+                </c:pt>
+                <c:pt idx="10">
+                  <c:v>5.0</c:v>
+                </c:pt>
+              </c:numCache>
+            </c:numRef>
+          </c:cat>
+          <c:val>
+            <c:numRef>
+              <c:f>Sheet1!$B$14:$L$14</c:f>
+              <c:numCache>
+                <c:formatCode>General</c:formatCode>
+                <c:ptCount val="11"/>
+                <c:pt idx="0">
+                  <c:v>8.0</c:v>
+                </c:pt>
+                <c:pt idx="1">
+                  <c:v>7.0</c:v>
+                </c:pt>
+                <c:pt idx="2">
+                  <c:v>7.0</c:v>
+                </c:pt>
+                <c:pt idx="3">
+                  <c:v>6.0</c:v>
+                </c:pt>
+                <c:pt idx="4">
+                  <c:v>4.0</c:v>
+                </c:pt>
+                <c:pt idx="5">
+                  <c:v>4.0</c:v>
+                </c:pt>
+                <c:pt idx="6">
+                  <c:v>4.0</c:v>
+                </c:pt>
+                <c:pt idx="7">
+                  <c:v>3.0</c:v>
+                </c:pt>
+                <c:pt idx="8">
+                  <c:v>2.0</c:v>
+                </c:pt>
+                <c:pt idx="9">
+                  <c:v>3.0</c:v>
+                </c:pt>
+                <c:pt idx="10">
+                  <c:v>2.0</c:v>
+                </c:pt>
+              </c:numCache>
+            </c:numRef>
+          </c:val>
+          <c:smooth val="0"/>
+        </c:ser>
+        <c:dLbls>
+          <c:showLegendKey val="0"/>
+          <c:showVal val="0"/>
+          <c:showCatName val="0"/>
+          <c:showSerName val="0"/>
+          <c:showPercent val="0"/>
+          <c:showBubbleSize val="0"/>
+        </c:dLbls>
+        <c:marker val="1"/>
+        <c:smooth val="0"/>
+        <c:axId val="-2125384472"/>
+        <c:axId val="-2139799192"/>
+      </c:lineChart>
+      <c:catAx>
+        <c:axId val="-2125384472"/>
+        <c:scaling>
+          <c:orientation val="minMax"/>
+        </c:scaling>
+        <c:delete val="0"/>
+        <c:axPos val="b"/>
+        <c:title>
+          <c:tx>
+            <c:rich>
+              <a:bodyPr/>
+              <a:lstStyle/>
+              <a:p>
+                <a:pPr>
+                  <a:defRPr/>
+                </a:pPr>
+                <a:r>
+                  <a:rPr lang="en-US"/>
+                  <a:t>Alpha value</a:t>
+                </a:r>
+              </a:p>
+            </c:rich>
+          </c:tx>
+          <c:layout>
+            <c:manualLayout>
+              <c:xMode val="edge"/>
+              <c:yMode val="edge"/>
+              <c:x val="0.762857471938348"/>
+              <c:y val="0.851294564083104"/>
+            </c:manualLayout>
+          </c:layout>
+          <c:overlay val="0"/>
+        </c:title>
+        <c:numFmt formatCode="General" sourceLinked="1"/>
+        <c:majorTickMark val="out"/>
+        <c:minorTickMark val="none"/>
+        <c:tickLblPos val="nextTo"/>
+        <c:crossAx val="-2139799192"/>
+        <c:crosses val="autoZero"/>
+        <c:auto val="1"/>
+        <c:lblAlgn val="ctr"/>
+        <c:lblOffset val="100"/>
+        <c:noMultiLvlLbl val="0"/>
+      </c:catAx>
+      <c:valAx>
+        <c:axId val="-2139799192"/>
+        <c:scaling>
+          <c:orientation val="minMax"/>
+        </c:scaling>
+        <c:delete val="0"/>
+        <c:axPos val="l"/>
+        <c:majorGridlines/>
+        <c:numFmt formatCode="General" sourceLinked="1"/>
+        <c:majorTickMark val="out"/>
+        <c:minorTickMark val="none"/>
+        <c:tickLblPos val="nextTo"/>
+        <c:crossAx val="-2125384472"/>
+        <c:crosses val="autoZero"/>
+        <c:crossBetween val="between"/>
+      </c:valAx>
+    </c:plotArea>
+    <c:legend>
+      <c:legendPos val="r"/>
+      <c:layout>
+        <c:manualLayout>
+          <c:xMode val="edge"/>
+          <c:yMode val="edge"/>
+          <c:x val="0.74468085106383"/>
+          <c:y val="0.398395598140594"/>
+          <c:w val="0.252659574468085"/>
+          <c:h val="0.193570249501945"/>
+        </c:manualLayout>
+      </c:layout>
+      <c:overlay val="0"/>
+    </c:legend>
+    <c:plotVisOnly val="1"/>
+    <c:dispBlanksAs val="gap"/>
+    <c:showDLblsOverMax val="0"/>
+  </c:chart>
+  <c:externalData r:id="rId1">
+    <c:autoUpdate val="0"/>
+  </c:externalData>
+</c:chartSpace>
 </file>
 
 <file path=word/theme/theme1.xml><?xml version="1.0" encoding="utf-8"?>

</xml_diff>